<commit_message>
Added Hands On Assignments - Day 4.
</commit_message>
<xml_diff>
--- a/Day 2/Hands On Assignments/2. Working with Collections/Hands On Exercises - Map.docx
+++ b/Day 2/Hands On Assignments/2. Working with Collections/Hands On Exercises - Map.docx
@@ -1034,7 +1034,7 @@
           <w:szCs w:val="24"/>
           <w:lang w:val="en-US" w:eastAsia="zh-CN"/>
         </w:rPr>
-        <w:t>NOTE: You can test the methods using a main method..</w:t>
+        <w:t>NOTE: You can test the methods using a main method.</w:t>
       </w:r>
     </w:p>
     <w:p>
@@ -1931,516 +1931,531 @@
           <w:szCs w:val="24"/>
           <w:lang w:val="en-US" w:eastAsia="zh-CN"/>
         </w:rPr>
-        <w:t>Implement the assignment  using HashTable</w:t>
-      </w:r>
-    </w:p>
-    <w:p>
-      <w:pPr>
-        <w:jc w:val="left"/>
-        <w:rPr>
-          <w:rFonts w:hint="default" w:ascii="SimSun" w:hAnsi="SimSun" w:eastAsia="SimSun"/>
-          <w:i w:val="0"/>
-          <w:iCs w:val="0"/>
-          <w:caps w:val="0"/>
-          <w:color w:val="000000"/>
-          <w:spacing w:val="0"/>
-          <w:kern w:val="0"/>
-          <w:sz w:val="24"/>
-          <w:szCs w:val="24"/>
-          <w:lang w:val="en-US" w:eastAsia="zh-CN"/>
-        </w:rPr>
-      </w:pPr>
-      <w:r>
-        <w:rPr>
-          <w:rFonts w:hint="default" w:ascii="SimSun" w:hAnsi="SimSun" w:eastAsia="SimSun"/>
-          <w:i w:val="0"/>
-          <w:iCs w:val="0"/>
-          <w:caps w:val="0"/>
-          <w:color w:val="000000"/>
-          <w:spacing w:val="0"/>
-          <w:kern w:val="0"/>
-          <w:sz w:val="24"/>
-          <w:szCs w:val="24"/>
-          <w:lang w:val="en-US" w:eastAsia="zh-CN"/>
-        </w:rPr>
-        <w:t>1. Develop a java class with a instance variable M1 (HashMap)  create a method saveCountryCapital(String CountryName, String capital) , the method should add the passed country and capital as key/value in the map M1 and return the Map (M1).</w:t>
-      </w:r>
-    </w:p>
-    <w:p>
-      <w:pPr>
-        <w:jc w:val="left"/>
-        <w:rPr>
-          <w:rFonts w:hint="default" w:ascii="SimSun" w:hAnsi="SimSun" w:eastAsia="SimSun"/>
-          <w:i w:val="0"/>
-          <w:iCs w:val="0"/>
-          <w:caps w:val="0"/>
-          <w:color w:val="000000"/>
-          <w:spacing w:val="0"/>
-          <w:kern w:val="0"/>
-          <w:sz w:val="24"/>
-          <w:szCs w:val="24"/>
-          <w:lang w:val="en-US" w:eastAsia="zh-CN"/>
-        </w:rPr>
-      </w:pPr>
-      <w:r>
-        <w:rPr>
-          <w:rFonts w:hint="default" w:ascii="SimSun" w:hAnsi="SimSun" w:eastAsia="SimSun"/>
-          <w:i w:val="0"/>
-          <w:iCs w:val="0"/>
-          <w:caps w:val="0"/>
-          <w:color w:val="000000"/>
-          <w:spacing w:val="0"/>
-          <w:kern w:val="0"/>
-          <w:sz w:val="24"/>
-          <w:szCs w:val="24"/>
-          <w:lang w:val="en-US" w:eastAsia="zh-CN"/>
-        </w:rPr>
-        <w:t>Key- Country                          Value - Capital</w:t>
-      </w:r>
-    </w:p>
-    <w:p>
-      <w:pPr>
-        <w:jc w:val="left"/>
-        <w:rPr>
-          <w:rFonts w:hint="default" w:ascii="SimSun" w:hAnsi="SimSun" w:eastAsia="SimSun"/>
-          <w:i w:val="0"/>
-          <w:iCs w:val="0"/>
-          <w:caps w:val="0"/>
-          <w:color w:val="000000"/>
-          <w:spacing w:val="0"/>
-          <w:kern w:val="0"/>
-          <w:sz w:val="24"/>
-          <w:szCs w:val="24"/>
-          <w:lang w:val="en-US" w:eastAsia="zh-CN"/>
-        </w:rPr>
-      </w:pPr>
-      <w:r>
-        <w:rPr>
-          <w:rFonts w:hint="default" w:ascii="SimSun" w:hAnsi="SimSun" w:eastAsia="SimSun"/>
-          <w:i w:val="0"/>
-          <w:iCs w:val="0"/>
-          <w:caps w:val="0"/>
-          <w:color w:val="000000"/>
-          <w:spacing w:val="0"/>
-          <w:kern w:val="0"/>
-          <w:sz w:val="24"/>
-          <w:szCs w:val="24"/>
-          <w:lang w:val="en-US" w:eastAsia="zh-CN"/>
-        </w:rPr>
-        <w:t xml:space="preserve">India                                 </w:t>
-      </w:r>
-      <w:r>
-        <w:rPr>
-          <w:rFonts w:hint="default" w:ascii="SimSun" w:hAnsi="SimSun" w:eastAsia="SimSun"/>
-          <w:i w:val="0"/>
-          <w:iCs w:val="0"/>
-          <w:caps w:val="0"/>
-          <w:color w:val="000000"/>
-          <w:spacing w:val="0"/>
-          <w:kern w:val="0"/>
-          <w:sz w:val="24"/>
-          <w:szCs w:val="24"/>
-          <w:lang w:val="en-US" w:eastAsia="zh-CN"/>
-        </w:rPr>
-        <w:tab/>
-      </w:r>
-      <w:r>
-        <w:rPr>
-          <w:rFonts w:hint="default" w:ascii="SimSun" w:hAnsi="SimSun" w:eastAsia="SimSun"/>
-          <w:i w:val="0"/>
-          <w:iCs w:val="0"/>
-          <w:caps w:val="0"/>
-          <w:color w:val="000000"/>
-          <w:spacing w:val="0"/>
-          <w:kern w:val="0"/>
-          <w:sz w:val="24"/>
-          <w:szCs w:val="24"/>
-          <w:lang w:val="en-US" w:eastAsia="zh-CN"/>
-        </w:rPr>
-        <w:t>Delhi</w:t>
-      </w:r>
-    </w:p>
-    <w:p>
-      <w:pPr>
-        <w:jc w:val="left"/>
-        <w:rPr>
-          <w:rFonts w:hint="default" w:ascii="SimSun" w:hAnsi="SimSun" w:eastAsia="SimSun"/>
-          <w:i w:val="0"/>
-          <w:iCs w:val="0"/>
-          <w:caps w:val="0"/>
-          <w:color w:val="000000"/>
-          <w:spacing w:val="0"/>
-          <w:kern w:val="0"/>
-          <w:sz w:val="24"/>
-          <w:szCs w:val="24"/>
-          <w:lang w:val="en-US" w:eastAsia="zh-CN"/>
-        </w:rPr>
-      </w:pPr>
-      <w:r>
-        <w:rPr>
-          <w:rFonts w:hint="default" w:ascii="SimSun" w:hAnsi="SimSun" w:eastAsia="SimSun"/>
-          <w:i w:val="0"/>
-          <w:iCs w:val="0"/>
-          <w:caps w:val="0"/>
-          <w:color w:val="000000"/>
-          <w:spacing w:val="0"/>
-          <w:kern w:val="0"/>
-          <w:sz w:val="24"/>
-          <w:szCs w:val="24"/>
-          <w:lang w:val="en-US" w:eastAsia="zh-CN"/>
-        </w:rPr>
-        <w:t>Japan                                   Tokyo</w:t>
-      </w:r>
-    </w:p>
-    <w:p>
-      <w:pPr>
-        <w:jc w:val="left"/>
-        <w:rPr>
-          <w:rFonts w:hint="default" w:ascii="SimSun" w:hAnsi="SimSun" w:eastAsia="SimSun"/>
-          <w:i w:val="0"/>
-          <w:iCs w:val="0"/>
-          <w:caps w:val="0"/>
-          <w:color w:val="000000"/>
-          <w:spacing w:val="0"/>
-          <w:kern w:val="0"/>
-          <w:sz w:val="24"/>
-          <w:szCs w:val="24"/>
-          <w:lang w:val="en-US" w:eastAsia="zh-CN"/>
-        </w:rPr>
-      </w:pPr>
-      <w:r>
-        <w:rPr>
-          <w:rFonts w:hint="default" w:ascii="SimSun" w:hAnsi="SimSun" w:eastAsia="SimSun"/>
-          <w:i w:val="0"/>
-          <w:iCs w:val="0"/>
-          <w:caps w:val="0"/>
-          <w:color w:val="000000"/>
-          <w:spacing w:val="0"/>
-          <w:kern w:val="0"/>
-          <w:sz w:val="24"/>
-          <w:szCs w:val="24"/>
-          <w:lang w:val="en-US" w:eastAsia="zh-CN"/>
-        </w:rPr>
-        <w:t>2. Develop a method getCapital(String CountryName) which returns the capital for the country passed, from the Map M1 created in step 1.</w:t>
-      </w:r>
-    </w:p>
-    <w:p>
-      <w:pPr>
-        <w:jc w:val="left"/>
-        <w:rPr>
-          <w:rFonts w:hint="default" w:ascii="SimSun" w:hAnsi="SimSun" w:eastAsia="SimSun"/>
-          <w:i w:val="0"/>
-          <w:iCs w:val="0"/>
-          <w:caps w:val="0"/>
-          <w:color w:val="000000"/>
-          <w:spacing w:val="0"/>
-          <w:kern w:val="0"/>
-          <w:sz w:val="24"/>
-          <w:szCs w:val="24"/>
-          <w:lang w:val="en-US" w:eastAsia="zh-CN"/>
-        </w:rPr>
-      </w:pPr>
-      <w:r>
-        <w:rPr>
-          <w:rFonts w:hint="default" w:ascii="SimSun" w:hAnsi="SimSun" w:eastAsia="SimSun"/>
-          <w:i w:val="0"/>
-          <w:iCs w:val="0"/>
-          <w:caps w:val="0"/>
-          <w:color w:val="000000"/>
-          <w:spacing w:val="0"/>
-          <w:kern w:val="0"/>
-          <w:sz w:val="24"/>
-          <w:szCs w:val="24"/>
-          <w:lang w:val="en-US" w:eastAsia="zh-CN"/>
-        </w:rPr>
-        <w:t>3. Develop a method getCountry(String capitalName) which returns the country for the capital name, passed from the Map M1 created in step 1.</w:t>
-      </w:r>
-    </w:p>
-    <w:p>
-      <w:pPr>
-        <w:jc w:val="left"/>
-        <w:rPr>
-          <w:rFonts w:hint="default" w:ascii="SimSun" w:hAnsi="SimSun" w:eastAsia="SimSun"/>
-          <w:i w:val="0"/>
-          <w:iCs w:val="0"/>
-          <w:caps w:val="0"/>
-          <w:color w:val="000000"/>
-          <w:spacing w:val="0"/>
-          <w:kern w:val="0"/>
-          <w:sz w:val="24"/>
-          <w:szCs w:val="24"/>
-          <w:lang w:val="en-US" w:eastAsia="zh-CN"/>
-        </w:rPr>
-      </w:pPr>
-      <w:r>
-        <w:rPr>
-          <w:rFonts w:hint="default" w:ascii="SimSun" w:hAnsi="SimSun" w:eastAsia="SimSun"/>
-          <w:i w:val="0"/>
-          <w:iCs w:val="0"/>
-          <w:caps w:val="0"/>
-          <w:color w:val="000000"/>
-          <w:spacing w:val="0"/>
-          <w:kern w:val="0"/>
-          <w:sz w:val="24"/>
-          <w:szCs w:val="24"/>
-          <w:lang w:val="en-US" w:eastAsia="zh-CN"/>
-        </w:rPr>
-        <w:t>4. Develop a method which iterates through the map M1 and creates another map M2 with Capital as the key and value as Country and returns the Map M2.</w:t>
-      </w:r>
-    </w:p>
-    <w:p>
-      <w:pPr>
-        <w:jc w:val="left"/>
-        <w:rPr>
-          <w:rFonts w:hint="default" w:ascii="SimSun" w:hAnsi="SimSun" w:eastAsia="SimSun"/>
-          <w:i w:val="0"/>
-          <w:iCs w:val="0"/>
-          <w:caps w:val="0"/>
-          <w:color w:val="000000"/>
-          <w:spacing w:val="0"/>
-          <w:kern w:val="0"/>
-          <w:sz w:val="24"/>
-          <w:szCs w:val="24"/>
-          <w:lang w:val="en-US" w:eastAsia="zh-CN"/>
-        </w:rPr>
-      </w:pPr>
-      <w:r>
-        <w:rPr>
-          <w:rFonts w:hint="default" w:ascii="SimSun" w:hAnsi="SimSun" w:eastAsia="SimSun"/>
-          <w:i w:val="0"/>
-          <w:iCs w:val="0"/>
-          <w:caps w:val="0"/>
-          <w:color w:val="000000"/>
-          <w:spacing w:val="0"/>
-          <w:kern w:val="0"/>
-          <w:sz w:val="24"/>
-          <w:szCs w:val="24"/>
-          <w:lang w:val="en-US" w:eastAsia="zh-CN"/>
-        </w:rPr>
-        <w:t>Key – Capital                    Value – Country</w:t>
-      </w:r>
-    </w:p>
-    <w:p>
-      <w:pPr>
-        <w:jc w:val="left"/>
-        <w:rPr>
-          <w:rFonts w:hint="default" w:ascii="SimSun" w:hAnsi="SimSun" w:eastAsia="SimSun"/>
-          <w:i w:val="0"/>
-          <w:iCs w:val="0"/>
-          <w:caps w:val="0"/>
-          <w:color w:val="000000"/>
-          <w:spacing w:val="0"/>
-          <w:kern w:val="0"/>
-          <w:sz w:val="24"/>
-          <w:szCs w:val="24"/>
-          <w:lang w:val="en-US" w:eastAsia="zh-CN"/>
-        </w:rPr>
-      </w:pPr>
-      <w:r>
-        <w:rPr>
-          <w:rFonts w:hint="default" w:ascii="SimSun" w:hAnsi="SimSun" w:eastAsia="SimSun"/>
-          <w:i w:val="0"/>
-          <w:iCs w:val="0"/>
-          <w:caps w:val="0"/>
-          <w:color w:val="000000"/>
-          <w:spacing w:val="0"/>
-          <w:kern w:val="0"/>
-          <w:sz w:val="24"/>
-          <w:szCs w:val="24"/>
-          <w:lang w:val="en-US" w:eastAsia="zh-CN"/>
-        </w:rPr>
-        <w:t xml:space="preserve">Delhi                               </w:t>
-      </w:r>
-      <w:r>
-        <w:rPr>
-          <w:rFonts w:hint="default" w:ascii="SimSun" w:hAnsi="SimSun" w:eastAsia="SimSun"/>
-          <w:i w:val="0"/>
-          <w:iCs w:val="0"/>
-          <w:caps w:val="0"/>
-          <w:color w:val="000000"/>
-          <w:spacing w:val="0"/>
-          <w:kern w:val="0"/>
-          <w:sz w:val="24"/>
-          <w:szCs w:val="24"/>
-          <w:lang w:val="en-US" w:eastAsia="zh-CN"/>
-        </w:rPr>
-        <w:tab/>
-      </w:r>
-      <w:r>
-        <w:rPr>
-          <w:rFonts w:hint="default" w:ascii="SimSun" w:hAnsi="SimSun" w:eastAsia="SimSun"/>
-          <w:i w:val="0"/>
-          <w:iCs w:val="0"/>
-          <w:caps w:val="0"/>
-          <w:color w:val="000000"/>
-          <w:spacing w:val="0"/>
-          <w:kern w:val="0"/>
-          <w:sz w:val="24"/>
-          <w:szCs w:val="24"/>
-          <w:lang w:val="en-US" w:eastAsia="zh-CN"/>
-        </w:rPr>
-        <w:t>India</w:t>
-      </w:r>
-    </w:p>
-    <w:p>
-      <w:pPr>
-        <w:jc w:val="left"/>
-        <w:rPr>
-          <w:rFonts w:hint="default" w:ascii="SimSun" w:hAnsi="SimSun" w:eastAsia="SimSun"/>
-          <w:i w:val="0"/>
-          <w:iCs w:val="0"/>
-          <w:caps w:val="0"/>
-          <w:color w:val="000000"/>
-          <w:spacing w:val="0"/>
-          <w:kern w:val="0"/>
-          <w:sz w:val="24"/>
-          <w:szCs w:val="24"/>
-          <w:lang w:val="en-US" w:eastAsia="zh-CN"/>
-        </w:rPr>
-      </w:pPr>
-      <w:r>
-        <w:rPr>
-          <w:rFonts w:hint="default" w:ascii="SimSun" w:hAnsi="SimSun" w:eastAsia="SimSun"/>
-          <w:i w:val="0"/>
-          <w:iCs w:val="0"/>
-          <w:caps w:val="0"/>
-          <w:color w:val="000000"/>
-          <w:spacing w:val="0"/>
-          <w:kern w:val="0"/>
-          <w:sz w:val="24"/>
-          <w:szCs w:val="24"/>
-          <w:lang w:val="en-US" w:eastAsia="zh-CN"/>
-        </w:rPr>
-        <w:t xml:space="preserve">Tokyo                            </w:t>
-      </w:r>
-      <w:r>
-        <w:rPr>
-          <w:rFonts w:hint="default" w:ascii="SimSun" w:hAnsi="SimSun" w:eastAsia="SimSun"/>
-          <w:i w:val="0"/>
-          <w:iCs w:val="0"/>
-          <w:caps w:val="0"/>
-          <w:color w:val="000000"/>
-          <w:spacing w:val="0"/>
-          <w:kern w:val="0"/>
-          <w:sz w:val="24"/>
-          <w:szCs w:val="24"/>
-          <w:lang w:val="en-US" w:eastAsia="zh-CN"/>
-        </w:rPr>
-        <w:tab/>
-      </w:r>
-      <w:r>
-        <w:rPr>
-          <w:rFonts w:hint="default" w:ascii="SimSun" w:hAnsi="SimSun" w:eastAsia="SimSun"/>
-          <w:i w:val="0"/>
-          <w:iCs w:val="0"/>
-          <w:caps w:val="0"/>
-          <w:color w:val="000000"/>
-          <w:spacing w:val="0"/>
-          <w:kern w:val="0"/>
-          <w:sz w:val="24"/>
-          <w:szCs w:val="24"/>
-          <w:lang w:val="en-US" w:eastAsia="zh-CN"/>
-        </w:rPr>
-        <w:tab/>
-      </w:r>
-      <w:r>
-        <w:rPr>
-          <w:rFonts w:hint="default" w:ascii="SimSun" w:hAnsi="SimSun" w:eastAsia="SimSun"/>
-          <w:i w:val="0"/>
-          <w:iCs w:val="0"/>
-          <w:caps w:val="0"/>
-          <w:color w:val="000000"/>
-          <w:spacing w:val="0"/>
-          <w:kern w:val="0"/>
-          <w:sz w:val="24"/>
-          <w:szCs w:val="24"/>
-          <w:lang w:val="en-US" w:eastAsia="zh-CN"/>
-        </w:rPr>
-        <w:t>Japan</w:t>
-      </w:r>
-    </w:p>
-    <w:p>
-      <w:pPr>
-        <w:jc w:val="left"/>
-        <w:rPr>
-          <w:rFonts w:hint="default" w:ascii="SimSun" w:hAnsi="SimSun" w:eastAsia="SimSun"/>
-          <w:i w:val="0"/>
-          <w:iCs w:val="0"/>
-          <w:caps w:val="0"/>
-          <w:color w:val="000000"/>
-          <w:spacing w:val="0"/>
-          <w:kern w:val="0"/>
-          <w:sz w:val="24"/>
-          <w:szCs w:val="24"/>
-          <w:lang w:val="en-US" w:eastAsia="zh-CN"/>
-        </w:rPr>
-      </w:pPr>
-      <w:r>
-        <w:rPr>
-          <w:rFonts w:hint="default" w:ascii="SimSun" w:hAnsi="SimSun" w:eastAsia="SimSun"/>
-          <w:i w:val="0"/>
-          <w:iCs w:val="0"/>
-          <w:caps w:val="0"/>
-          <w:color w:val="000000"/>
-          <w:spacing w:val="0"/>
-          <w:kern w:val="0"/>
-          <w:sz w:val="24"/>
-          <w:szCs w:val="24"/>
-          <w:lang w:val="en-US" w:eastAsia="zh-CN"/>
-        </w:rPr>
-        <w:t>5. Develop a method which iterates through the map M1 and creates an ArrayList with all the Country names stored as keys. This method should return the ArrayList.</w:t>
-      </w:r>
-    </w:p>
-    <w:p>
-      <w:pPr>
-        <w:jc w:val="left"/>
-        <w:rPr>
-          <w:rFonts w:hint="default" w:ascii="SimSun" w:hAnsi="SimSun" w:eastAsia="SimSun"/>
-          <w:i w:val="0"/>
-          <w:iCs w:val="0"/>
-          <w:caps w:val="0"/>
-          <w:color w:val="000000"/>
-          <w:spacing w:val="0"/>
-          <w:kern w:val="0"/>
-          <w:sz w:val="24"/>
-          <w:szCs w:val="24"/>
-          <w:lang w:val="en-US" w:eastAsia="zh-CN"/>
-        </w:rPr>
-      </w:pPr>
-      <w:r>
-        <w:rPr>
-          <w:rFonts w:hint="default" w:ascii="SimSun" w:hAnsi="SimSun" w:eastAsia="SimSun"/>
-          <w:i w:val="0"/>
-          <w:iCs w:val="0"/>
-          <w:caps w:val="0"/>
-          <w:color w:val="000000"/>
-          <w:spacing w:val="0"/>
-          <w:kern w:val="0"/>
-          <w:sz w:val="24"/>
-          <w:szCs w:val="24"/>
-          <w:lang w:val="en-US" w:eastAsia="zh-CN"/>
-        </w:rPr>
-        <w:t>NOTE: You can test the methods using a main method.</w:t>
-      </w:r>
-    </w:p>
-    <w:p>
-      <w:pPr>
-        <w:jc w:val="left"/>
-        <w:rPr>
-          <w:rFonts w:hint="default" w:ascii="SimSun" w:hAnsi="SimSun" w:eastAsia="SimSun"/>
-          <w:i w:val="0"/>
-          <w:iCs w:val="0"/>
-          <w:caps w:val="0"/>
-          <w:color w:val="000000"/>
-          <w:spacing w:val="0"/>
-          <w:kern w:val="0"/>
-          <w:sz w:val="24"/>
-          <w:szCs w:val="24"/>
-          <w:lang w:val="en-US" w:eastAsia="zh-CN"/>
-        </w:rPr>
-      </w:pPr>
+        <w:t>Implement the assignment 1</w:t>
+      </w:r>
       <w:bookmarkStart w:id="7" w:name="_GoBack"/>
       <w:bookmarkEnd w:id="7"/>
+      <w:r>
+        <w:rPr>
+          <w:rFonts w:hint="default" w:ascii="SimSun" w:hAnsi="SimSun" w:eastAsia="SimSun"/>
+          <w:i w:val="0"/>
+          <w:iCs w:val="0"/>
+          <w:caps w:val="0"/>
+          <w:color w:val="000000"/>
+          <w:spacing w:val="0"/>
+          <w:kern w:val="0"/>
+          <w:sz w:val="24"/>
+          <w:szCs w:val="24"/>
+          <w:lang w:val="en-US" w:eastAsia="zh-CN"/>
+        </w:rPr>
+        <w:t xml:space="preserve"> using HashTable</w:t>
+      </w:r>
+    </w:p>
+    <w:p>
+      <w:pPr>
+        <w:jc w:val="left"/>
+        <w:rPr>
+          <w:rFonts w:hint="default" w:ascii="SimSun" w:hAnsi="SimSun" w:eastAsia="SimSun"/>
+          <w:i w:val="0"/>
+          <w:iCs w:val="0"/>
+          <w:caps w:val="0"/>
+          <w:color w:val="000000"/>
+          <w:spacing w:val="0"/>
+          <w:kern w:val="0"/>
+          <w:sz w:val="24"/>
+          <w:szCs w:val="24"/>
+          <w:lang w:val="en-US" w:eastAsia="zh-CN"/>
+        </w:rPr>
+      </w:pPr>
+      <w:r>
+        <w:rPr>
+          <w:rFonts w:hint="default" w:ascii="SimSun" w:hAnsi="SimSun" w:eastAsia="SimSun"/>
+          <w:i w:val="0"/>
+          <w:iCs w:val="0"/>
+          <w:caps w:val="0"/>
+          <w:color w:val="000000"/>
+          <w:spacing w:val="0"/>
+          <w:kern w:val="0"/>
+          <w:sz w:val="24"/>
+          <w:szCs w:val="24"/>
+          <w:lang w:val="en-US" w:eastAsia="zh-CN"/>
+        </w:rPr>
+        <w:t>1. Develop a java class with a instance variable M1 (HashMap)  create a method saveCountryCapital(String CountryName, String capital) , the method should add the passed country and capital as key/value in the map M1 and return the Map (M1).</w:t>
+      </w:r>
+    </w:p>
+    <w:p>
+      <w:pPr>
+        <w:jc w:val="left"/>
+        <w:rPr>
+          <w:rFonts w:hint="default" w:ascii="SimSun" w:hAnsi="SimSun" w:eastAsia="SimSun"/>
+          <w:i w:val="0"/>
+          <w:iCs w:val="0"/>
+          <w:caps w:val="0"/>
+          <w:color w:val="000000"/>
+          <w:spacing w:val="0"/>
+          <w:kern w:val="0"/>
+          <w:sz w:val="24"/>
+          <w:szCs w:val="24"/>
+          <w:lang w:val="en-US" w:eastAsia="zh-CN"/>
+        </w:rPr>
+      </w:pPr>
+      <w:r>
+        <w:rPr>
+          <w:rFonts w:hint="default" w:ascii="SimSun" w:hAnsi="SimSun" w:eastAsia="SimSun"/>
+          <w:i w:val="0"/>
+          <w:iCs w:val="0"/>
+          <w:caps w:val="0"/>
+          <w:color w:val="000000"/>
+          <w:spacing w:val="0"/>
+          <w:kern w:val="0"/>
+          <w:sz w:val="24"/>
+          <w:szCs w:val="24"/>
+          <w:lang w:val="en-US" w:eastAsia="zh-CN"/>
+        </w:rPr>
+        <w:t>Key- Country                          Value - Capital</w:t>
+      </w:r>
+    </w:p>
+    <w:p>
+      <w:pPr>
+        <w:jc w:val="left"/>
+        <w:rPr>
+          <w:rFonts w:hint="default" w:ascii="SimSun" w:hAnsi="SimSun" w:eastAsia="SimSun"/>
+          <w:i w:val="0"/>
+          <w:iCs w:val="0"/>
+          <w:caps w:val="0"/>
+          <w:color w:val="000000"/>
+          <w:spacing w:val="0"/>
+          <w:kern w:val="0"/>
+          <w:sz w:val="24"/>
+          <w:szCs w:val="24"/>
+          <w:lang w:val="en-US" w:eastAsia="zh-CN"/>
+        </w:rPr>
+      </w:pPr>
+      <w:r>
+        <w:rPr>
+          <w:rFonts w:hint="default" w:ascii="SimSun" w:hAnsi="SimSun" w:eastAsia="SimSun"/>
+          <w:i w:val="0"/>
+          <w:iCs w:val="0"/>
+          <w:caps w:val="0"/>
+          <w:color w:val="000000"/>
+          <w:spacing w:val="0"/>
+          <w:kern w:val="0"/>
+          <w:sz w:val="24"/>
+          <w:szCs w:val="24"/>
+          <w:lang w:val="en-US" w:eastAsia="zh-CN"/>
+        </w:rPr>
+        <w:t xml:space="preserve">India                                 </w:t>
+      </w:r>
+      <w:r>
+        <w:rPr>
+          <w:rFonts w:hint="default" w:ascii="SimSun" w:hAnsi="SimSun" w:eastAsia="SimSun"/>
+          <w:i w:val="0"/>
+          <w:iCs w:val="0"/>
+          <w:caps w:val="0"/>
+          <w:color w:val="000000"/>
+          <w:spacing w:val="0"/>
+          <w:kern w:val="0"/>
+          <w:sz w:val="24"/>
+          <w:szCs w:val="24"/>
+          <w:lang w:val="en-US" w:eastAsia="zh-CN"/>
+        </w:rPr>
+        <w:tab/>
+      </w:r>
+      <w:r>
+        <w:rPr>
+          <w:rFonts w:hint="default" w:ascii="SimSun" w:hAnsi="SimSun" w:eastAsia="SimSun"/>
+          <w:i w:val="0"/>
+          <w:iCs w:val="0"/>
+          <w:caps w:val="0"/>
+          <w:color w:val="000000"/>
+          <w:spacing w:val="0"/>
+          <w:kern w:val="0"/>
+          <w:sz w:val="24"/>
+          <w:szCs w:val="24"/>
+          <w:lang w:val="en-US" w:eastAsia="zh-CN"/>
+        </w:rPr>
+        <w:t>Delhi</w:t>
+      </w:r>
+    </w:p>
+    <w:p>
+      <w:pPr>
+        <w:jc w:val="left"/>
+        <w:rPr>
+          <w:rFonts w:hint="default" w:ascii="SimSun" w:hAnsi="SimSun" w:eastAsia="SimSun"/>
+          <w:i w:val="0"/>
+          <w:iCs w:val="0"/>
+          <w:caps w:val="0"/>
+          <w:color w:val="000000"/>
+          <w:spacing w:val="0"/>
+          <w:kern w:val="0"/>
+          <w:sz w:val="24"/>
+          <w:szCs w:val="24"/>
+          <w:lang w:val="en-US" w:eastAsia="zh-CN"/>
+        </w:rPr>
+      </w:pPr>
+      <w:r>
+        <w:rPr>
+          <w:rFonts w:hint="default" w:ascii="SimSun" w:hAnsi="SimSun" w:eastAsia="SimSun"/>
+          <w:i w:val="0"/>
+          <w:iCs w:val="0"/>
+          <w:caps w:val="0"/>
+          <w:color w:val="000000"/>
+          <w:spacing w:val="0"/>
+          <w:kern w:val="0"/>
+          <w:sz w:val="24"/>
+          <w:szCs w:val="24"/>
+          <w:lang w:val="en-US" w:eastAsia="zh-CN"/>
+        </w:rPr>
+        <w:t>Japan                                   Tokyo</w:t>
+      </w:r>
+    </w:p>
+    <w:p>
+      <w:pPr>
+        <w:jc w:val="left"/>
+        <w:rPr>
+          <w:rFonts w:hint="default" w:ascii="SimSun" w:hAnsi="SimSun" w:eastAsia="SimSun"/>
+          <w:i w:val="0"/>
+          <w:iCs w:val="0"/>
+          <w:caps w:val="0"/>
+          <w:color w:val="000000"/>
+          <w:spacing w:val="0"/>
+          <w:kern w:val="0"/>
+          <w:sz w:val="24"/>
+          <w:szCs w:val="24"/>
+          <w:lang w:val="en-US" w:eastAsia="zh-CN"/>
+        </w:rPr>
+      </w:pPr>
+      <w:r>
+        <w:rPr>
+          <w:rFonts w:hint="default" w:ascii="SimSun" w:hAnsi="SimSun" w:eastAsia="SimSun"/>
+          <w:i w:val="0"/>
+          <w:iCs w:val="0"/>
+          <w:caps w:val="0"/>
+          <w:color w:val="000000"/>
+          <w:spacing w:val="0"/>
+          <w:kern w:val="0"/>
+          <w:sz w:val="24"/>
+          <w:szCs w:val="24"/>
+          <w:lang w:val="en-US" w:eastAsia="zh-CN"/>
+        </w:rPr>
+        <w:t>2. Develop a method getCapital(String CountryName) which returns the capital for the country passed, from the Map M1 created in step 1.</w:t>
+      </w:r>
+    </w:p>
+    <w:p>
+      <w:pPr>
+        <w:jc w:val="left"/>
+        <w:rPr>
+          <w:rFonts w:hint="default" w:ascii="SimSun" w:hAnsi="SimSun" w:eastAsia="SimSun"/>
+          <w:i w:val="0"/>
+          <w:iCs w:val="0"/>
+          <w:caps w:val="0"/>
+          <w:color w:val="000000"/>
+          <w:spacing w:val="0"/>
+          <w:kern w:val="0"/>
+          <w:sz w:val="24"/>
+          <w:szCs w:val="24"/>
+          <w:lang w:val="en-US" w:eastAsia="zh-CN"/>
+        </w:rPr>
+      </w:pPr>
+      <w:r>
+        <w:rPr>
+          <w:rFonts w:hint="default" w:ascii="SimSun" w:hAnsi="SimSun" w:eastAsia="SimSun"/>
+          <w:i w:val="0"/>
+          <w:iCs w:val="0"/>
+          <w:caps w:val="0"/>
+          <w:color w:val="000000"/>
+          <w:spacing w:val="0"/>
+          <w:kern w:val="0"/>
+          <w:sz w:val="24"/>
+          <w:szCs w:val="24"/>
+          <w:lang w:val="en-US" w:eastAsia="zh-CN"/>
+        </w:rPr>
+        <w:t>3. Develop a method getCountry(String capitalName) which returns the country for the capital name, passed from the Map M1 created in step 1.</w:t>
+      </w:r>
+    </w:p>
+    <w:p>
+      <w:pPr>
+        <w:jc w:val="left"/>
+        <w:rPr>
+          <w:rFonts w:hint="default" w:ascii="SimSun" w:hAnsi="SimSun" w:eastAsia="SimSun"/>
+          <w:i w:val="0"/>
+          <w:iCs w:val="0"/>
+          <w:caps w:val="0"/>
+          <w:color w:val="000000"/>
+          <w:spacing w:val="0"/>
+          <w:kern w:val="0"/>
+          <w:sz w:val="24"/>
+          <w:szCs w:val="24"/>
+          <w:lang w:val="en-US" w:eastAsia="zh-CN"/>
+        </w:rPr>
+      </w:pPr>
+      <w:r>
+        <w:rPr>
+          <w:rFonts w:hint="default" w:ascii="SimSun" w:hAnsi="SimSun" w:eastAsia="SimSun"/>
+          <w:i w:val="0"/>
+          <w:iCs w:val="0"/>
+          <w:caps w:val="0"/>
+          <w:color w:val="000000"/>
+          <w:spacing w:val="0"/>
+          <w:kern w:val="0"/>
+          <w:sz w:val="24"/>
+          <w:szCs w:val="24"/>
+          <w:lang w:val="en-US" w:eastAsia="zh-CN"/>
+        </w:rPr>
+        <w:t>4. Develop a method which iterates through the map M1 and creates another map M2 with Capital as the key and value as Country and returns the Map M2.</w:t>
+      </w:r>
+    </w:p>
+    <w:p>
+      <w:pPr>
+        <w:jc w:val="left"/>
+        <w:rPr>
+          <w:rFonts w:hint="default" w:ascii="SimSun" w:hAnsi="SimSun" w:eastAsia="SimSun"/>
+          <w:i w:val="0"/>
+          <w:iCs w:val="0"/>
+          <w:caps w:val="0"/>
+          <w:color w:val="000000"/>
+          <w:spacing w:val="0"/>
+          <w:kern w:val="0"/>
+          <w:sz w:val="24"/>
+          <w:szCs w:val="24"/>
+          <w:lang w:val="en-US" w:eastAsia="zh-CN"/>
+        </w:rPr>
+      </w:pPr>
+      <w:r>
+        <w:rPr>
+          <w:rFonts w:hint="default" w:ascii="SimSun" w:hAnsi="SimSun" w:eastAsia="SimSun"/>
+          <w:i w:val="0"/>
+          <w:iCs w:val="0"/>
+          <w:caps w:val="0"/>
+          <w:color w:val="000000"/>
+          <w:spacing w:val="0"/>
+          <w:kern w:val="0"/>
+          <w:sz w:val="24"/>
+          <w:szCs w:val="24"/>
+          <w:lang w:val="en-US" w:eastAsia="zh-CN"/>
+        </w:rPr>
+        <w:t>Key – Capital                    Value – Country</w:t>
+      </w:r>
+    </w:p>
+    <w:p>
+      <w:pPr>
+        <w:jc w:val="left"/>
+        <w:rPr>
+          <w:rFonts w:hint="default" w:ascii="SimSun" w:hAnsi="SimSun" w:eastAsia="SimSun"/>
+          <w:i w:val="0"/>
+          <w:iCs w:val="0"/>
+          <w:caps w:val="0"/>
+          <w:color w:val="000000"/>
+          <w:spacing w:val="0"/>
+          <w:kern w:val="0"/>
+          <w:sz w:val="24"/>
+          <w:szCs w:val="24"/>
+          <w:lang w:val="en-US" w:eastAsia="zh-CN"/>
+        </w:rPr>
+      </w:pPr>
+      <w:r>
+        <w:rPr>
+          <w:rFonts w:hint="default" w:ascii="SimSun" w:hAnsi="SimSun" w:eastAsia="SimSun"/>
+          <w:i w:val="0"/>
+          <w:iCs w:val="0"/>
+          <w:caps w:val="0"/>
+          <w:color w:val="000000"/>
+          <w:spacing w:val="0"/>
+          <w:kern w:val="0"/>
+          <w:sz w:val="24"/>
+          <w:szCs w:val="24"/>
+          <w:lang w:val="en-US" w:eastAsia="zh-CN"/>
+        </w:rPr>
+        <w:t xml:space="preserve">Delhi                               </w:t>
+      </w:r>
+      <w:r>
+        <w:rPr>
+          <w:rFonts w:hint="default" w:ascii="SimSun" w:hAnsi="SimSun" w:eastAsia="SimSun"/>
+          <w:i w:val="0"/>
+          <w:iCs w:val="0"/>
+          <w:caps w:val="0"/>
+          <w:color w:val="000000"/>
+          <w:spacing w:val="0"/>
+          <w:kern w:val="0"/>
+          <w:sz w:val="24"/>
+          <w:szCs w:val="24"/>
+          <w:lang w:val="en-US" w:eastAsia="zh-CN"/>
+        </w:rPr>
+        <w:tab/>
+      </w:r>
+      <w:r>
+        <w:rPr>
+          <w:rFonts w:hint="default" w:ascii="SimSun" w:hAnsi="SimSun" w:eastAsia="SimSun"/>
+          <w:i w:val="0"/>
+          <w:iCs w:val="0"/>
+          <w:caps w:val="0"/>
+          <w:color w:val="000000"/>
+          <w:spacing w:val="0"/>
+          <w:kern w:val="0"/>
+          <w:sz w:val="24"/>
+          <w:szCs w:val="24"/>
+          <w:lang w:val="en-US" w:eastAsia="zh-CN"/>
+        </w:rPr>
+        <w:t>India</w:t>
+      </w:r>
+    </w:p>
+    <w:p>
+      <w:pPr>
+        <w:jc w:val="left"/>
+        <w:rPr>
+          <w:rFonts w:hint="default" w:ascii="SimSun" w:hAnsi="SimSun" w:eastAsia="SimSun"/>
+          <w:i w:val="0"/>
+          <w:iCs w:val="0"/>
+          <w:caps w:val="0"/>
+          <w:color w:val="000000"/>
+          <w:spacing w:val="0"/>
+          <w:kern w:val="0"/>
+          <w:sz w:val="24"/>
+          <w:szCs w:val="24"/>
+          <w:lang w:val="en-US" w:eastAsia="zh-CN"/>
+        </w:rPr>
+      </w:pPr>
+      <w:r>
+        <w:rPr>
+          <w:rFonts w:hint="default" w:ascii="SimSun" w:hAnsi="SimSun" w:eastAsia="SimSun"/>
+          <w:i w:val="0"/>
+          <w:iCs w:val="0"/>
+          <w:caps w:val="0"/>
+          <w:color w:val="000000"/>
+          <w:spacing w:val="0"/>
+          <w:kern w:val="0"/>
+          <w:sz w:val="24"/>
+          <w:szCs w:val="24"/>
+          <w:lang w:val="en-US" w:eastAsia="zh-CN"/>
+        </w:rPr>
+        <w:t xml:space="preserve">Tokyo                            </w:t>
+      </w:r>
+      <w:r>
+        <w:rPr>
+          <w:rFonts w:hint="default" w:ascii="SimSun" w:hAnsi="SimSun" w:eastAsia="SimSun"/>
+          <w:i w:val="0"/>
+          <w:iCs w:val="0"/>
+          <w:caps w:val="0"/>
+          <w:color w:val="000000"/>
+          <w:spacing w:val="0"/>
+          <w:kern w:val="0"/>
+          <w:sz w:val="24"/>
+          <w:szCs w:val="24"/>
+          <w:lang w:val="en-US" w:eastAsia="zh-CN"/>
+        </w:rPr>
+        <w:tab/>
+      </w:r>
+      <w:r>
+        <w:rPr>
+          <w:rFonts w:hint="default" w:ascii="SimSun" w:hAnsi="SimSun" w:eastAsia="SimSun"/>
+          <w:i w:val="0"/>
+          <w:iCs w:val="0"/>
+          <w:caps w:val="0"/>
+          <w:color w:val="000000"/>
+          <w:spacing w:val="0"/>
+          <w:kern w:val="0"/>
+          <w:sz w:val="24"/>
+          <w:szCs w:val="24"/>
+          <w:lang w:val="en-US" w:eastAsia="zh-CN"/>
+        </w:rPr>
+        <w:tab/>
+      </w:r>
+      <w:r>
+        <w:rPr>
+          <w:rFonts w:hint="default" w:ascii="SimSun" w:hAnsi="SimSun" w:eastAsia="SimSun"/>
+          <w:i w:val="0"/>
+          <w:iCs w:val="0"/>
+          <w:caps w:val="0"/>
+          <w:color w:val="000000"/>
+          <w:spacing w:val="0"/>
+          <w:kern w:val="0"/>
+          <w:sz w:val="24"/>
+          <w:szCs w:val="24"/>
+          <w:lang w:val="en-US" w:eastAsia="zh-CN"/>
+        </w:rPr>
+        <w:t>Japan</w:t>
+      </w:r>
+    </w:p>
+    <w:p>
+      <w:pPr>
+        <w:jc w:val="left"/>
+        <w:rPr>
+          <w:rFonts w:hint="default" w:ascii="SimSun" w:hAnsi="SimSun" w:eastAsia="SimSun"/>
+          <w:i w:val="0"/>
+          <w:iCs w:val="0"/>
+          <w:caps w:val="0"/>
+          <w:color w:val="000000"/>
+          <w:spacing w:val="0"/>
+          <w:kern w:val="0"/>
+          <w:sz w:val="24"/>
+          <w:szCs w:val="24"/>
+          <w:lang w:val="en-US" w:eastAsia="zh-CN"/>
+        </w:rPr>
+      </w:pPr>
+      <w:r>
+        <w:rPr>
+          <w:rFonts w:hint="default" w:ascii="SimSun" w:hAnsi="SimSun" w:eastAsia="SimSun"/>
+          <w:i w:val="0"/>
+          <w:iCs w:val="0"/>
+          <w:caps w:val="0"/>
+          <w:color w:val="000000"/>
+          <w:spacing w:val="0"/>
+          <w:kern w:val="0"/>
+          <w:sz w:val="24"/>
+          <w:szCs w:val="24"/>
+          <w:lang w:val="en-US" w:eastAsia="zh-CN"/>
+        </w:rPr>
+        <w:t>5. Develop a method which iterates through the map M1 and creates an ArrayList with all the Country names stored as keys. This method should return the ArrayList.</w:t>
+      </w:r>
+    </w:p>
+    <w:p>
+      <w:pPr>
+        <w:jc w:val="left"/>
+        <w:rPr>
+          <w:rFonts w:hint="default" w:ascii="SimSun" w:hAnsi="SimSun" w:eastAsia="SimSun"/>
+          <w:i w:val="0"/>
+          <w:iCs w:val="0"/>
+          <w:caps w:val="0"/>
+          <w:color w:val="000000"/>
+          <w:spacing w:val="0"/>
+          <w:kern w:val="0"/>
+          <w:sz w:val="24"/>
+          <w:szCs w:val="24"/>
+          <w:lang w:val="en-US" w:eastAsia="zh-CN"/>
+        </w:rPr>
+      </w:pPr>
+      <w:r>
+        <w:rPr>
+          <w:rFonts w:hint="default" w:ascii="SimSun" w:hAnsi="SimSun" w:eastAsia="SimSun"/>
+          <w:i w:val="0"/>
+          <w:iCs w:val="0"/>
+          <w:caps w:val="0"/>
+          <w:color w:val="000000"/>
+          <w:spacing w:val="0"/>
+          <w:kern w:val="0"/>
+          <w:sz w:val="24"/>
+          <w:szCs w:val="24"/>
+          <w:lang w:val="en-US" w:eastAsia="zh-CN"/>
+        </w:rPr>
+        <w:t>NOTE: You can test the methods using a main method.</w:t>
+      </w:r>
+    </w:p>
+    <w:p>
+      <w:pPr>
+        <w:jc w:val="left"/>
+        <w:rPr>
+          <w:rFonts w:hint="default" w:ascii="SimSun" w:hAnsi="SimSun" w:eastAsia="SimSun"/>
+          <w:i w:val="0"/>
+          <w:iCs w:val="0"/>
+          <w:caps w:val="0"/>
+          <w:color w:val="000000"/>
+          <w:spacing w:val="0"/>
+          <w:kern w:val="0"/>
+          <w:sz w:val="24"/>
+          <w:szCs w:val="24"/>
+          <w:lang w:val="en-US" w:eastAsia="zh-CN"/>
+        </w:rPr>
+      </w:pPr>
     </w:p>
     <w:p>
       <w:pPr>

</xml_diff>